<commit_message>
reformatted, png form added
</commit_message>
<xml_diff>
--- a/UMLDiagrams.docx
+++ b/UMLDiagrams.docx
@@ -6,14 +6,22 @@
     <w:p>
       <w:pPr>
         <w:spacing w:line="360" w:lineRule="auto"/>
+        <w:contextualSpacing/>
+        <w:rPr>
+          <w:rFonts w:ascii="Times New Roman" w:eastAsia="Times New Roman" w:hAnsi="Times New Roman" w:cs="Times New Roman"/>
+          <w:color w:val="auto"/>
+          <w:sz w:val="24"/>
+          <w:szCs w:val="24"/>
+        </w:rPr>
       </w:pPr>
       <w:r>
         <w:rPr>
           <w:rFonts w:ascii="Times New Roman" w:eastAsia="Times New Roman" w:hAnsi="Times New Roman" w:cs="Times New Roman"/>
           <w:b/>
-          <w:sz w:val="24"/>
-          <w:szCs w:val="24"/>
-          <w:highlight w:val="white"/>
+          <w:bCs/>
+          <w:sz w:val="24"/>
+          <w:szCs w:val="24"/>
+          <w:shd w:val="clear" w:color="auto" w:fill="FFFFFF"/>
         </w:rPr>
         <w:t>DATE:</w:t>
       </w:r>
@@ -22,34 +30,31 @@
           <w:rFonts w:ascii="Times New Roman" w:eastAsia="Times New Roman" w:hAnsi="Times New Roman" w:cs="Times New Roman"/>
           <w:sz w:val="24"/>
           <w:szCs w:val="24"/>
-          <w:highlight w:val="white"/>
+          <w:shd w:val="clear" w:color="auto" w:fill="FFFFFF"/>
         </w:rPr>
         <w:tab/>
-        <w:t>October 15</w:t>
-      </w:r>
-      <w:bookmarkStart w:id="0" w:name="_GoBack"/>
-      <w:bookmarkEnd w:id="0"/>
-      <w:r>
-        <w:rPr>
-          <w:rFonts w:ascii="Times New Roman" w:eastAsia="Times New Roman" w:hAnsi="Times New Roman" w:cs="Times New Roman"/>
-          <w:sz w:val="24"/>
-          <w:szCs w:val="24"/>
-          <w:highlight w:val="white"/>
-        </w:rPr>
-        <w:t>, 2015</w:t>
+        <w:t>October 15, 2015</w:t>
       </w:r>
     </w:p>
     <w:p>
       <w:pPr>
         <w:spacing w:line="240" w:lineRule="auto"/>
+        <w:contextualSpacing/>
+        <w:rPr>
+          <w:rFonts w:ascii="Times New Roman" w:eastAsia="Times New Roman" w:hAnsi="Times New Roman" w:cs="Times New Roman"/>
+          <w:color w:val="auto"/>
+          <w:sz w:val="24"/>
+          <w:szCs w:val="24"/>
+        </w:rPr>
       </w:pPr>
       <w:r>
         <w:rPr>
           <w:rFonts w:ascii="Times New Roman" w:eastAsia="Times New Roman" w:hAnsi="Times New Roman" w:cs="Times New Roman"/>
           <w:b/>
-          <w:sz w:val="24"/>
-          <w:szCs w:val="24"/>
-          <w:highlight w:val="white"/>
+          <w:bCs/>
+          <w:sz w:val="24"/>
+          <w:szCs w:val="24"/>
+          <w:shd w:val="clear" w:color="auto" w:fill="FFFFFF"/>
         </w:rPr>
         <w:t>TO:</w:t>
       </w:r>
@@ -58,7 +63,7 @@
           <w:rFonts w:ascii="Times New Roman" w:eastAsia="Times New Roman" w:hAnsi="Times New Roman" w:cs="Times New Roman"/>
           <w:sz w:val="24"/>
           <w:szCs w:val="24"/>
-          <w:highlight w:val="white"/>
+          <w:shd w:val="clear" w:color="auto" w:fill="FFFFFF"/>
         </w:rPr>
         <w:tab/>
       </w:r>
@@ -67,7 +72,7 @@
           <w:rFonts w:ascii="Times New Roman" w:eastAsia="Times New Roman" w:hAnsi="Times New Roman" w:cs="Times New Roman"/>
           <w:sz w:val="24"/>
           <w:szCs w:val="24"/>
-          <w:highlight w:val="white"/>
+          <w:shd w:val="clear" w:color="auto" w:fill="FFFFFF"/>
         </w:rPr>
         <w:tab/>
         <w:t>Professor Downing</w:t>
@@ -76,13 +81,20 @@
     <w:p>
       <w:pPr>
         <w:spacing w:line="240" w:lineRule="auto"/>
+        <w:contextualSpacing/>
+        <w:rPr>
+          <w:rFonts w:ascii="Times New Roman" w:eastAsia="Times New Roman" w:hAnsi="Times New Roman" w:cs="Times New Roman"/>
+          <w:color w:val="auto"/>
+          <w:sz w:val="24"/>
+          <w:szCs w:val="24"/>
+        </w:rPr>
       </w:pPr>
       <w:r>
         <w:rPr>
           <w:rFonts w:ascii="Times New Roman" w:eastAsia="Times New Roman" w:hAnsi="Times New Roman" w:cs="Times New Roman"/>
           <w:sz w:val="24"/>
           <w:szCs w:val="24"/>
-          <w:highlight w:val="white"/>
+          <w:shd w:val="clear" w:color="auto" w:fill="FFFFFF"/>
         </w:rPr>
         <w:tab/>
       </w:r>
@@ -91,7 +103,7 @@
           <w:rFonts w:ascii="Times New Roman" w:eastAsia="Times New Roman" w:hAnsi="Times New Roman" w:cs="Times New Roman"/>
           <w:sz w:val="24"/>
           <w:szCs w:val="24"/>
-          <w:highlight w:val="white"/>
+          <w:shd w:val="clear" w:color="auto" w:fill="FFFFFF"/>
         </w:rPr>
         <w:tab/>
         <w:t xml:space="preserve">TA: </w:t>
@@ -102,7 +114,7 @@
           <w:color w:val="333333"/>
           <w:sz w:val="24"/>
           <w:szCs w:val="24"/>
-          <w:highlight w:val="white"/>
+          <w:shd w:val="clear" w:color="auto" w:fill="FFFFFF"/>
         </w:rPr>
         <w:t>Edward Banner</w:t>
       </w:r>
@@ -110,13 +122,20 @@
     <w:p>
       <w:pPr>
         <w:spacing w:line="240" w:lineRule="auto"/>
+        <w:contextualSpacing/>
+        <w:rPr>
+          <w:rFonts w:ascii="Times New Roman" w:eastAsia="Times New Roman" w:hAnsi="Times New Roman" w:cs="Times New Roman"/>
+          <w:color w:val="auto"/>
+          <w:sz w:val="24"/>
+          <w:szCs w:val="24"/>
+        </w:rPr>
       </w:pPr>
       <w:r>
         <w:rPr>
           <w:rFonts w:ascii="Times New Roman" w:eastAsia="Times New Roman" w:hAnsi="Times New Roman" w:cs="Times New Roman"/>
           <w:sz w:val="24"/>
           <w:szCs w:val="24"/>
-          <w:highlight w:val="white"/>
+          <w:shd w:val="clear" w:color="auto" w:fill="FFFFFF"/>
         </w:rPr>
         <w:tab/>
       </w:r>
@@ -125,7 +144,7 @@
           <w:rFonts w:ascii="Times New Roman" w:eastAsia="Times New Roman" w:hAnsi="Times New Roman" w:cs="Times New Roman"/>
           <w:sz w:val="24"/>
           <w:szCs w:val="24"/>
-          <w:highlight w:val="white"/>
+          <w:shd w:val="clear" w:color="auto" w:fill="FFFFFF"/>
         </w:rPr>
         <w:tab/>
         <w:t xml:space="preserve">TA: </w:t>
@@ -136,7 +155,7 @@
           <w:color w:val="333333"/>
           <w:sz w:val="24"/>
           <w:szCs w:val="24"/>
-          <w:highlight w:val="white"/>
+          <w:shd w:val="clear" w:color="auto" w:fill="FFFFFF"/>
         </w:rPr>
         <w:t>Ian Yen</w:t>
       </w:r>
@@ -144,13 +163,20 @@
     <w:p>
       <w:pPr>
         <w:spacing w:line="360" w:lineRule="auto"/>
+        <w:contextualSpacing/>
+        <w:rPr>
+          <w:rFonts w:ascii="Times New Roman" w:eastAsia="Times New Roman" w:hAnsi="Times New Roman" w:cs="Times New Roman"/>
+          <w:color w:val="auto"/>
+          <w:sz w:val="24"/>
+          <w:szCs w:val="24"/>
+        </w:rPr>
       </w:pPr>
       <w:r>
         <w:rPr>
           <w:rFonts w:ascii="Times New Roman" w:eastAsia="Times New Roman" w:hAnsi="Times New Roman" w:cs="Times New Roman"/>
           <w:sz w:val="24"/>
           <w:szCs w:val="24"/>
-          <w:highlight w:val="white"/>
+          <w:shd w:val="clear" w:color="auto" w:fill="FFFFFF"/>
         </w:rPr>
         <w:tab/>
       </w:r>
@@ -159,7 +185,7 @@
           <w:rFonts w:ascii="Times New Roman" w:eastAsia="Times New Roman" w:hAnsi="Times New Roman" w:cs="Times New Roman"/>
           <w:sz w:val="24"/>
           <w:szCs w:val="24"/>
-          <w:highlight w:val="white"/>
+          <w:shd w:val="clear" w:color="auto" w:fill="FFFFFF"/>
         </w:rPr>
         <w:tab/>
         <w:t xml:space="preserve">TA: </w:t>
@@ -171,7 +197,7 @@
           <w:color w:val="333333"/>
           <w:sz w:val="24"/>
           <w:szCs w:val="24"/>
-          <w:highlight w:val="white"/>
+          <w:shd w:val="clear" w:color="auto" w:fill="FFFFFF"/>
         </w:rPr>
         <w:t>Aseal</w:t>
       </w:r>
@@ -182,7 +208,7 @@
           <w:color w:val="333333"/>
           <w:sz w:val="24"/>
           <w:szCs w:val="24"/>
-          <w:highlight w:val="white"/>
+          <w:shd w:val="clear" w:color="auto" w:fill="FFFFFF"/>
         </w:rPr>
         <w:t xml:space="preserve"> </w:t>
       </w:r>
@@ -193,7 +219,7 @@
           <w:color w:val="333333"/>
           <w:sz w:val="24"/>
           <w:szCs w:val="24"/>
-          <w:highlight w:val="white"/>
+          <w:shd w:val="clear" w:color="auto" w:fill="FFFFFF"/>
         </w:rPr>
         <w:t>Yousuf</w:t>
       </w:r>
@@ -202,14 +228,22 @@
     <w:p>
       <w:pPr>
         <w:spacing w:line="240" w:lineRule="auto"/>
+        <w:contextualSpacing/>
+        <w:rPr>
+          <w:rFonts w:ascii="Times New Roman" w:eastAsia="Times New Roman" w:hAnsi="Times New Roman" w:cs="Times New Roman"/>
+          <w:color w:val="auto"/>
+          <w:sz w:val="24"/>
+          <w:szCs w:val="24"/>
+        </w:rPr>
       </w:pPr>
       <w:r>
         <w:rPr>
           <w:rFonts w:ascii="Times New Roman" w:eastAsia="Times New Roman" w:hAnsi="Times New Roman" w:cs="Times New Roman"/>
           <w:b/>
-          <w:sz w:val="24"/>
-          <w:szCs w:val="24"/>
-          <w:highlight w:val="white"/>
+          <w:bCs/>
+          <w:sz w:val="24"/>
+          <w:szCs w:val="24"/>
+          <w:shd w:val="clear" w:color="auto" w:fill="FFFFFF"/>
         </w:rPr>
         <w:t>FROM:</w:t>
       </w:r>
@@ -218,7 +252,7 @@
           <w:rFonts w:ascii="Times New Roman" w:eastAsia="Times New Roman" w:hAnsi="Times New Roman" w:cs="Times New Roman"/>
           <w:sz w:val="24"/>
           <w:szCs w:val="24"/>
-          <w:highlight w:val="white"/>
+          <w:shd w:val="clear" w:color="auto" w:fill="FFFFFF"/>
         </w:rPr>
         <w:tab/>
         <w:t>Rahul Rajavel</w:t>
@@ -228,13 +262,20 @@
       <w:pPr>
         <w:spacing w:line="240" w:lineRule="auto"/>
         <w:ind w:left="720" w:firstLine="720"/>
+        <w:contextualSpacing/>
+        <w:rPr>
+          <w:rFonts w:ascii="Times New Roman" w:eastAsia="Times New Roman" w:hAnsi="Times New Roman" w:cs="Times New Roman"/>
+          <w:color w:val="auto"/>
+          <w:sz w:val="24"/>
+          <w:szCs w:val="24"/>
+        </w:rPr>
       </w:pPr>
       <w:r>
         <w:rPr>
           <w:rFonts w:ascii="Times New Roman" w:eastAsia="Times New Roman" w:hAnsi="Times New Roman" w:cs="Times New Roman"/>
           <w:sz w:val="24"/>
           <w:szCs w:val="24"/>
-          <w:highlight w:val="white"/>
+          <w:shd w:val="clear" w:color="auto" w:fill="FFFFFF"/>
         </w:rPr>
         <w:t>Mathew Kurian</w:t>
       </w:r>
@@ -243,80 +284,78 @@
       <w:pPr>
         <w:spacing w:line="240" w:lineRule="auto"/>
         <w:ind w:left="720" w:firstLine="720"/>
+        <w:contextualSpacing/>
+        <w:rPr>
+          <w:rFonts w:ascii="Times New Roman" w:eastAsia="Times New Roman" w:hAnsi="Times New Roman" w:cs="Times New Roman"/>
+          <w:color w:val="auto"/>
+          <w:sz w:val="24"/>
+          <w:szCs w:val="24"/>
+        </w:rPr>
       </w:pPr>
       <w:r>
         <w:rPr>
           <w:rFonts w:ascii="Times New Roman" w:eastAsia="Times New Roman" w:hAnsi="Times New Roman" w:cs="Times New Roman"/>
           <w:sz w:val="24"/>
           <w:szCs w:val="24"/>
-          <w:highlight w:val="white"/>
+          <w:shd w:val="clear" w:color="auto" w:fill="FFFFFF"/>
         </w:rPr>
         <w:t>Matt Kim</w:t>
-      </w:r>
-    </w:p>
-    <w:p>
-      <w:pPr>
-        <w:spacing w:line="240" w:lineRule="auto"/>
-        <w:ind w:left="720" w:firstLine="720"/>
-      </w:pPr>
-      <w:proofErr w:type="spellStart"/>
-      <w:r>
-        <w:rPr>
-          <w:rFonts w:ascii="Times New Roman" w:eastAsia="Times New Roman" w:hAnsi="Times New Roman" w:cs="Times New Roman"/>
-          <w:sz w:val="24"/>
-          <w:szCs w:val="24"/>
-          <w:highlight w:val="white"/>
-        </w:rPr>
-        <w:t>Yezhou</w:t>
-      </w:r>
-      <w:proofErr w:type="spellEnd"/>
-      <w:r>
-        <w:rPr>
-          <w:rFonts w:ascii="Times New Roman" w:eastAsia="Times New Roman" w:hAnsi="Times New Roman" w:cs="Times New Roman"/>
-          <w:sz w:val="24"/>
-          <w:szCs w:val="24"/>
-          <w:highlight w:val="white"/>
-        </w:rPr>
-        <w:t xml:space="preserve"> Feng</w:t>
       </w:r>
     </w:p>
     <w:p>
       <w:pPr>
         <w:spacing w:line="360" w:lineRule="auto"/>
         <w:ind w:left="720" w:firstLine="720"/>
+        <w:contextualSpacing/>
+        <w:rPr>
+          <w:rFonts w:ascii="Times New Roman" w:eastAsia="Times New Roman" w:hAnsi="Times New Roman" w:cs="Times New Roman"/>
+          <w:color w:val="auto"/>
+          <w:sz w:val="24"/>
+          <w:szCs w:val="24"/>
+        </w:rPr>
       </w:pPr>
-      <w:r>
-        <w:rPr>
-          <w:rFonts w:ascii="Times New Roman" w:eastAsia="Times New Roman" w:hAnsi="Times New Roman" w:cs="Times New Roman"/>
-          <w:sz w:val="24"/>
-          <w:szCs w:val="24"/>
-          <w:highlight w:val="white"/>
-        </w:rPr>
-        <w:t xml:space="preserve">Andrew </w:t>
-      </w:r>
       <w:proofErr w:type="spellStart"/>
       <w:r>
         <w:rPr>
           <w:rFonts w:ascii="Times New Roman" w:eastAsia="Times New Roman" w:hAnsi="Times New Roman" w:cs="Times New Roman"/>
           <w:sz w:val="24"/>
           <w:szCs w:val="24"/>
-          <w:highlight w:val="white"/>
-        </w:rPr>
-        <w:t>Periard</w:t>
+          <w:shd w:val="clear" w:color="auto" w:fill="FFFFFF"/>
+        </w:rPr>
+        <w:t>Yezhou</w:t>
       </w:r>
       <w:proofErr w:type="spellEnd"/>
+      <w:r>
+        <w:rPr>
+          <w:rFonts w:ascii="Times New Roman" w:eastAsia="Times New Roman" w:hAnsi="Times New Roman" w:cs="Times New Roman"/>
+          <w:sz w:val="24"/>
+          <w:szCs w:val="24"/>
+          <w:shd w:val="clear" w:color="auto" w:fill="FFFFFF"/>
+        </w:rPr>
+        <w:t xml:space="preserve"> Feng</w:t>
+      </w:r>
+      <w:bookmarkStart w:id="0" w:name="_GoBack"/>
+      <w:bookmarkEnd w:id="0"/>
     </w:p>
     <w:p>
       <w:pPr>
-        <w:spacing w:line="360" w:lineRule="auto"/>
+        <w:spacing w:line="240" w:lineRule="auto"/>
+        <w:contextualSpacing/>
+        <w:rPr>
+          <w:rFonts w:ascii="Times New Roman" w:eastAsia="Times New Roman" w:hAnsi="Times New Roman" w:cs="Times New Roman"/>
+          <w:color w:val="auto"/>
+          <w:sz w:val="24"/>
+          <w:szCs w:val="24"/>
+        </w:rPr>
       </w:pPr>
       <w:r>
         <w:rPr>
           <w:rFonts w:ascii="Times New Roman" w:eastAsia="Times New Roman" w:hAnsi="Times New Roman" w:cs="Times New Roman"/>
           <w:b/>
-          <w:sz w:val="24"/>
-          <w:szCs w:val="24"/>
-          <w:highlight w:val="white"/>
+          <w:bCs/>
+          <w:sz w:val="24"/>
+          <w:szCs w:val="24"/>
+          <w:shd w:val="clear" w:color="auto" w:fill="FFFFFF"/>
         </w:rPr>
         <w:t>SUBJECT:</w:t>
       </w:r>
@@ -325,7 +364,7 @@
           <w:rFonts w:ascii="Times New Roman" w:eastAsia="Times New Roman" w:hAnsi="Times New Roman" w:cs="Times New Roman"/>
           <w:sz w:val="24"/>
           <w:szCs w:val="24"/>
-          <w:highlight w:val="white"/>
+          <w:shd w:val="clear" w:color="auto" w:fill="FFFFFF"/>
         </w:rPr>
         <w:tab/>
         <w:t>Display the UML diagram for 4Play’s database</w:t>
@@ -333,50 +372,85 @@
     </w:p>
     <w:p>
       <w:pPr>
-        <w:spacing w:line="360" w:lineRule="auto"/>
+        <w:spacing w:line="240" w:lineRule="auto"/>
+        <w:rPr>
+          <w:rFonts w:ascii="Times New Roman" w:eastAsia="Times New Roman" w:hAnsi="Times New Roman" w:cs="Times New Roman"/>
+          <w:sz w:val="24"/>
+          <w:szCs w:val="24"/>
+          <w:shd w:val="clear" w:color="auto" w:fill="FFFFFF"/>
+        </w:rPr>
       </w:pPr>
       <w:r>
         <w:rPr>
           <w:rFonts w:ascii="Times New Roman" w:eastAsia="Times New Roman" w:hAnsi="Times New Roman" w:cs="Times New Roman"/>
           <w:sz w:val="24"/>
           <w:szCs w:val="24"/>
-          <w:highlight w:val="white"/>
-        </w:rPr>
-        <w:t xml:space="preserve">                                          </w:t>
-      </w:r>
-      <w:r>
-        <w:rPr>
+          <w:shd w:val="clear" w:color="auto" w:fill="FFFFFF"/>
+        </w:rPr>
+        <w:t>                   </w:t>
+      </w:r>
+    </w:p>
+    <w:p>
+      <w:pPr>
+        <w:spacing w:line="240" w:lineRule="auto"/>
+        <w:jc w:val="center"/>
+        <w:rPr>
+          <w:rFonts w:ascii="Times New Roman" w:eastAsia="Times New Roman" w:hAnsi="Times New Roman" w:cs="Times New Roman"/>
+          <w:sz w:val="24"/>
+          <w:szCs w:val="24"/>
+          <w:shd w:val="clear" w:color="auto" w:fill="FFFFFF"/>
+        </w:rPr>
+      </w:pPr>
+      <w:r>
+        <w:rPr>
+          <w:rFonts w:ascii="Times New Roman" w:eastAsia="Times New Roman" w:hAnsi="Times New Roman" w:cs="Times New Roman"/>
           <w:noProof/>
+          <w:sz w:val="24"/>
+          <w:szCs w:val="24"/>
+          <w:shd w:val="clear" w:color="auto" w:fill="FFFFFF"/>
         </w:rPr>
         <w:drawing>
-          <wp:inline distT="114300" distB="114300" distL="114300" distR="114300">
-            <wp:extent cx="1806398" cy="5681663"/>
-            <wp:effectExtent l="0" t="0" r="0" b="0"/>
-            <wp:docPr id="1" name="image01.png"/>
-            <wp:cNvGraphicFramePr/>
+          <wp:inline distT="0" distB="0" distL="0" distR="0">
+            <wp:extent cx="3218570" cy="5829300"/>
+            <wp:effectExtent l="0" t="0" r="1270" b="0"/>
+            <wp:docPr id="3" name="Picture 3" descr="UMLDiagram.png"/>
+            <wp:cNvGraphicFramePr>
+              <a:graphicFrameLocks xmlns:a="http://schemas.openxmlformats.org/drawingml/2006/main" noChangeAspect="1"/>
+            </wp:cNvGraphicFramePr>
             <a:graphic xmlns:a="http://schemas.openxmlformats.org/drawingml/2006/main">
               <a:graphicData uri="http://schemas.openxmlformats.org/drawingml/2006/picture">
                 <pic:pic xmlns:pic="http://schemas.openxmlformats.org/drawingml/2006/picture">
                   <pic:nvPicPr>
-                    <pic:cNvPr id="0" name="image01.png"/>
-                    <pic:cNvPicPr preferRelativeResize="0"/>
+                    <pic:cNvPr id="0" name="Picture 1" descr="UMLDiagram.png"/>
+                    <pic:cNvPicPr>
+                      <a:picLocks noChangeAspect="1" noChangeArrowheads="1"/>
+                    </pic:cNvPicPr>
                   </pic:nvPicPr>
                   <pic:blipFill>
-                    <a:blip r:embed="rId4"/>
+                    <a:blip r:embed="rId4">
+                      <a:extLst>
+                        <a:ext uri="{28A0092B-C50C-407E-A947-70E740481C1C}">
+                          <a14:useLocalDpi xmlns:a14="http://schemas.microsoft.com/office/drawing/2010/main" val="0"/>
+                        </a:ext>
+                      </a:extLst>
+                    </a:blip>
                     <a:srcRect/>
                     <a:stretch>
                       <a:fillRect/>
                     </a:stretch>
                   </pic:blipFill>
-                  <pic:spPr>
+                  <pic:spPr bwMode="auto">
                     <a:xfrm>
                       <a:off x="0" y="0"/>
-                      <a:ext cx="1806398" cy="5681663"/>
+                      <a:ext cx="3223013" cy="5837346"/>
                     </a:xfrm>
                     <a:prstGeom prst="rect">
                       <a:avLst/>
                     </a:prstGeom>
-                    <a:ln/>
+                    <a:noFill/>
+                    <a:ln>
+                      <a:noFill/>
+                    </a:ln>
                   </pic:spPr>
                 </pic:pic>
               </a:graphicData>
@@ -385,6 +459,7 @@
         </w:drawing>
       </w:r>
     </w:p>
+    <w:p/>
     <w:sectPr>
       <w:pgSz w:w="12240" w:h="15840"/>
       <w:pgMar w:top="1440" w:right="1440" w:bottom="1440" w:left="1440" w:header="720" w:footer="720" w:gutter="0"/>
@@ -944,6 +1019,28 @@
       <w:szCs w:val="30"/>
     </w:rPr>
   </w:style>
+  <w:style w:type="paragraph" w:styleId="NormalWeb">
+    <w:name w:val="Normal (Web)"/>
+    <w:basedOn w:val="Normal"/>
+    <w:uiPriority w:val="99"/>
+    <w:semiHidden/>
+    <w:unhideWhenUsed/>
+    <w:rsid w:val="00F055B0"/>
+    <w:pPr>
+      <w:spacing w:before="100" w:beforeAutospacing="1" w:after="100" w:afterAutospacing="1" w:line="240" w:lineRule="auto"/>
+    </w:pPr>
+    <w:rPr>
+      <w:rFonts w:ascii="Times New Roman" w:eastAsia="Times New Roman" w:hAnsi="Times New Roman" w:cs="Times New Roman"/>
+      <w:color w:val="auto"/>
+      <w:sz w:val="24"/>
+      <w:szCs w:val="24"/>
+    </w:rPr>
+  </w:style>
+  <w:style w:type="character" w:customStyle="1" w:styleId="apple-tab-span">
+    <w:name w:val="apple-tab-span"/>
+    <w:basedOn w:val="DefaultParagraphFont"/>
+    <w:rsid w:val="00F055B0"/>
+  </w:style>
 </w:styles>
 </file>
 

</xml_diff>

<commit_message>
umls with url added
</commit_message>
<xml_diff>
--- a/UMLDiagrams.docx
+++ b/UMLDiagrams.docx
@@ -334,8 +334,6 @@
         </w:rPr>
         <w:t xml:space="preserve"> Feng</w:t>
       </w:r>
-      <w:bookmarkStart w:id="0" w:name="_GoBack"/>
-      <w:bookmarkEnd w:id="0"/>
     </w:p>
     <w:p>
       <w:pPr>
@@ -394,12 +392,6 @@
       <w:pPr>
         <w:spacing w:line="240" w:lineRule="auto"/>
         <w:jc w:val="center"/>
-        <w:rPr>
-          <w:rFonts w:ascii="Times New Roman" w:eastAsia="Times New Roman" w:hAnsi="Times New Roman" w:cs="Times New Roman"/>
-          <w:sz w:val="24"/>
-          <w:szCs w:val="24"/>
-          <w:shd w:val="clear" w:color="auto" w:fill="FFFFFF"/>
-        </w:rPr>
       </w:pPr>
       <w:r>
         <w:rPr>
@@ -411,9 +403,9 @@
         </w:rPr>
         <w:drawing>
           <wp:inline distT="0" distB="0" distL="0" distR="0">
-            <wp:extent cx="3218570" cy="5829300"/>
-            <wp:effectExtent l="0" t="0" r="1270" b="0"/>
-            <wp:docPr id="3" name="Picture 3" descr="UMLDiagram.png"/>
+            <wp:extent cx="2819400" cy="5950571"/>
+            <wp:effectExtent l="0" t="0" r="0" b="0"/>
+            <wp:docPr id="1" name="Picture 1"/>
             <wp:cNvGraphicFramePr>
               <a:graphicFrameLocks xmlns:a="http://schemas.openxmlformats.org/drawingml/2006/main" noChangeAspect="1"/>
             </wp:cNvGraphicFramePr>
@@ -421,10 +413,8 @@
               <a:graphicData uri="http://schemas.openxmlformats.org/drawingml/2006/picture">
                 <pic:pic xmlns:pic="http://schemas.openxmlformats.org/drawingml/2006/picture">
                   <pic:nvPicPr>
-                    <pic:cNvPr id="0" name="Picture 1" descr="UMLDiagram.png"/>
-                    <pic:cNvPicPr>
-                      <a:picLocks noChangeAspect="1" noChangeArrowheads="1"/>
-                    </pic:cNvPicPr>
+                    <pic:cNvPr id="1" name="UMLDiagram.png"/>
+                    <pic:cNvPicPr/>
                   </pic:nvPicPr>
                   <pic:blipFill>
                     <a:blip r:embed="rId4">
@@ -434,23 +424,18 @@
                         </a:ext>
                       </a:extLst>
                     </a:blip>
-                    <a:srcRect/>
                     <a:stretch>
                       <a:fillRect/>
                     </a:stretch>
                   </pic:blipFill>
-                  <pic:spPr bwMode="auto">
+                  <pic:spPr>
                     <a:xfrm>
                       <a:off x="0" y="0"/>
-                      <a:ext cx="3223013" cy="5837346"/>
+                      <a:ext cx="2828262" cy="5969276"/>
                     </a:xfrm>
                     <a:prstGeom prst="rect">
                       <a:avLst/>
                     </a:prstGeom>
-                    <a:noFill/>
-                    <a:ln>
-                      <a:noFill/>
-                    </a:ln>
                   </pic:spPr>
                 </pic:pic>
               </a:graphicData>
@@ -458,8 +443,9 @@
           </wp:inline>
         </w:drawing>
       </w:r>
+      <w:bookmarkStart w:id="0" w:name="_GoBack"/>
+      <w:bookmarkEnd w:id="0"/>
     </w:p>
-    <w:p/>
     <w:sectPr>
       <w:pgSz w:w="12240" w:h="15840"/>
       <w:pgMar w:top="1440" w:right="1440" w:bottom="1440" w:left="1440" w:header="720" w:footer="720" w:gutter="0"/>

</xml_diff>